<commit_message>
ajout des sources du persona
</commit_message>
<xml_diff>
--- a/Documentation/Analyse/Persona.docx
+++ b/Documentation/Analyse/Persona.docx
@@ -1288,10 +1288,75 @@
         <w:t>Anna cherche un site sur lequel elle pourra collaborer avec des personnes partageants ses idées</w:t>
       </w:r>
     </w:p>
+    <w:p>
+      <w:pPr>
+        <w:rPr>
+          <w:lang w:val="fr-FR"/>
+        </w:rPr>
+      </w:pPr>
+      <w:r>
+        <w:rPr>
+          <w:lang w:val="fr-FR"/>
+        </w:rPr>
+        <w:br w:type="page"/>
+      </w:r>
+    </w:p>
+    <w:p>
+      <w:pPr>
+        <w:pStyle w:val="Heading1"/>
+      </w:pPr>
+      <w:r>
+        <w:lastRenderedPageBreak/>
+        <w:t>Sources</w:t>
+      </w:r>
+    </w:p>
+    <w:p>
+      <w:pPr>
+        <w:rPr>
+          <w:lang w:val="fr-FR"/>
+        </w:rPr>
+      </w:pPr>
+      <w:r>
+        <w:rPr>
+          <w:lang w:val="fr-FR"/>
+        </w:rPr>
+        <w:t xml:space="preserve">Les images utilisées sont issues du site </w:t>
+      </w:r>
+      <w:hyperlink r:id="rId15" w:history="1">
+        <w:r>
+          <w:rPr>
+            <w:rStyle w:val="Hyperlink"/>
+            <w:lang w:val="fr-FR"/>
+          </w:rPr>
+          <w:t>unsplash.com</w:t>
+        </w:r>
+      </w:hyperlink>
+      <w:r>
+        <w:rPr>
+          <w:lang w:val="fr-FR"/>
+        </w:rPr>
+        <w:t xml:space="preserve">. Celles-ci sont soumises à la </w:t>
+      </w:r>
+      <w:hyperlink r:id="rId16" w:history="1">
+        <w:r>
+          <w:rPr>
+            <w:rStyle w:val="Hyperlink"/>
+            <w:lang w:val="fr-FR"/>
+          </w:rPr>
+          <w:t>licence Unsplash</w:t>
+        </w:r>
+      </w:hyperlink>
+      <w:r>
+        <w:rPr>
+          <w:lang w:val="fr-FR"/>
+        </w:rPr>
+        <w:t>.</w:t>
+      </w:r>
+    </w:p>
     <w:sectPr>
-      <w:headerReference w:type="default" r:id="rId15"/>
-      <w:footerReference w:type="even" r:id="rId16"/>
-      <w:footerReference w:type="default" r:id="rId17"/>
+      <w:headerReference w:type="default" r:id="rId17"/>
+      <w:footerReference w:type="even" r:id="rId18"/>
+      <w:footerReference w:type="default" r:id="rId19"/>
       <w:pgSz w:w="11906" w:h="16838"/>
       <w:pgMar w:top="720" w:right="720" w:bottom="720" w:left="720" w:header="708" w:footer="708" w:gutter="0"/>
       <w:pgNumType w:start="0"/>

</xml_diff>